<commit_message>
add imageLibrary as dependency
</commit_message>
<xml_diff>
--- a/dokumentacia/dokumentacia.docx
+++ b/dokumentacia/dokumentacia.docx
@@ -55,6 +55,7 @@
         </w:rPr>
         <w:t xml:space="preserve">Webovú aplikácia - </w:t>
       </w:r>
+      <w:proofErr w:type="spellStart"/>
       <w:r>
         <w:rPr>
           <w:b/>
@@ -71,8 +72,9 @@
           <w:sz w:val="28"/>
           <w:szCs w:val="28"/>
         </w:rPr>
-        <w:t>hop (PHP, Laravel, Postgre</w:t>
-      </w:r>
+        <w:t>hop</w:t>
+      </w:r>
+      <w:proofErr w:type="spellEnd"/>
       <w:r>
         <w:rPr>
           <w:b/>
@@ -80,8 +82,48 @@
           <w:sz w:val="28"/>
           <w:szCs w:val="28"/>
         </w:rPr>
+        <w:t xml:space="preserve"> (PHP, </w:t>
+      </w:r>
+      <w:proofErr w:type="spellStart"/>
+      <w:r>
+        <w:rPr>
+          <w:b/>
+          <w:bCs/>
+          <w:sz w:val="28"/>
+          <w:szCs w:val="28"/>
+        </w:rPr>
+        <w:t>Laravel</w:t>
+      </w:r>
+      <w:proofErr w:type="spellEnd"/>
+      <w:r>
+        <w:rPr>
+          <w:b/>
+          <w:bCs/>
+          <w:sz w:val="28"/>
+          <w:szCs w:val="28"/>
+        </w:rPr>
+        <w:t xml:space="preserve">, </w:t>
+      </w:r>
+      <w:proofErr w:type="spellStart"/>
+      <w:r>
+        <w:rPr>
+          <w:b/>
+          <w:bCs/>
+          <w:sz w:val="28"/>
+          <w:szCs w:val="28"/>
+        </w:rPr>
+        <w:t>Postgre</w:t>
+      </w:r>
+      <w:r>
+        <w:rPr>
+          <w:b/>
+          <w:bCs/>
+          <w:sz w:val="28"/>
+          <w:szCs w:val="28"/>
+        </w:rPr>
         <w:t>SQL</w:t>
       </w:r>
+      <w:proofErr w:type="spellEnd"/>
       <w:r>
         <w:rPr>
           <w:b/>
@@ -224,8 +266,13 @@
       <w:r>
         <w:tab/>
       </w:r>
-      <w:r>
-        <w:t>Fakulta informatiky a informačných technológií</w:t>
+      <w:proofErr w:type="spellStart"/>
+      <w:r>
+        <w:t>Fakulta</w:t>
+      </w:r>
+      <w:proofErr w:type="spellEnd"/>
+      <w:r>
+        <w:t xml:space="preserve"> informatiky a informačných technológií</w:t>
       </w:r>
     </w:p>
     <w:p>
@@ -285,7 +332,15 @@
         <w:tab/>
       </w:r>
       <w:r>
-        <w:t>Ing. Eduard Kuric, PhD.</w:t>
+        <w:t xml:space="preserve">Ing. Eduard </w:t>
+      </w:r>
+      <w:proofErr w:type="spellStart"/>
+      <w:r>
+        <w:t>Kuric</w:t>
+      </w:r>
+      <w:proofErr w:type="spellEnd"/>
+      <w:r>
+        <w:t>, PhD.</w:t>
       </w:r>
     </w:p>
     <w:p>
@@ -453,6 +508,7 @@
           <w:bCs/>
         </w:rPr>
       </w:pPr>
+      <w:proofErr w:type="spellStart"/>
       <w:r>
         <w:rPr>
           <w:b/>
@@ -460,6 +516,7 @@
         </w:rPr>
         <w:t>Klientská</w:t>
       </w:r>
+      <w:proofErr w:type="spellEnd"/>
       <w:r>
         <w:rPr>
           <w:b/>
@@ -641,6 +698,7 @@
         </w:rPr>
         <w:t>/</w:t>
       </w:r>
+      <w:proofErr w:type="spellStart"/>
       <w:r>
         <w:rPr>
           <w:i/>
@@ -648,13 +706,39 @@
         </w:rPr>
         <w:t>dokumentacia</w:t>
       </w:r>
+      <w:proofErr w:type="spellEnd"/>
       <w:r>
         <w:rPr>
           <w:i/>
           <w:iCs/>
         </w:rPr>
-        <w:t>/high-resolution assets</w:t>
-      </w:r>
+        <w:t>/</w:t>
+      </w:r>
+      <w:proofErr w:type="spellStart"/>
+      <w:r>
+        <w:rPr>
+          <w:i/>
+          <w:iCs/>
+        </w:rPr>
+        <w:t>high-resolution</w:t>
+      </w:r>
+      <w:proofErr w:type="spellEnd"/>
+      <w:r>
+        <w:rPr>
+          <w:i/>
+          <w:iCs/>
+        </w:rPr>
+        <w:t xml:space="preserve"> </w:t>
+      </w:r>
+      <w:proofErr w:type="spellStart"/>
+      <w:r>
+        <w:rPr>
+          <w:i/>
+          <w:iCs/>
+        </w:rPr>
+        <w:t>assets</w:t>
+      </w:r>
+      <w:proofErr w:type="spellEnd"/>
     </w:p>
     <w:p>
       <w:pPr>
@@ -680,23 +764,65 @@
     </w:p>
     <w:p>
       <w:r>
-        <w:t>Našou úlohou na semestrálnej práci bolo vytvorenie webovej aplikácie – eshopu. Náš eshop sa volá iShop. Rozhodli sme sa vytvoriť produkt pre eshop, ktorý sa zameriava na predaj elektroniky, konkrétne produktov značky Apple a rôznych audio zariadení.</w:t>
-      </w:r>
-    </w:p>
-    <w:p>
-      <w:r>
-        <w:t>Počas semestra sme prešli celým procesom tvorby webovej aplikácie, teda od vytvorenia wireframov, návrhu a implementácie databázy až po finálnu webovú aplikáciu.</w:t>
-      </w:r>
-    </w:p>
-    <w:p>
-      <w:r>
-        <w:t xml:space="preserve">Projekt sme sa snažili robiť čo najviac robustne, no naším cieľom bolo implementovať naše riešenie tak, aby bolo aj reálne použiteľné. Teda napríklad </w:t>
-      </w:r>
-      <w:r>
-        <w:t>neuľahčovali</w:t>
-      </w:r>
-      <w:r>
-        <w:t xml:space="preserve"> sme si prácu „hard-codingom“ informácií do kódu, ale všetky veci, ktoré sa dali brať z databázy, berieme odtiaľ – napr.: farby, názvy kategórií, značky...</w:t>
+        <w:t xml:space="preserve">Našou úlohou na semestrálnej práci bolo vytvorenie webovej aplikácie – </w:t>
+      </w:r>
+      <w:proofErr w:type="spellStart"/>
+      <w:r>
+        <w:t>eshopu</w:t>
+      </w:r>
+      <w:proofErr w:type="spellEnd"/>
+      <w:r>
+        <w:t xml:space="preserve">. Náš </w:t>
+      </w:r>
+      <w:proofErr w:type="spellStart"/>
+      <w:r>
+        <w:t>eshop</w:t>
+      </w:r>
+      <w:proofErr w:type="spellEnd"/>
+      <w:r>
+        <w:t xml:space="preserve"> sa volá </w:t>
+      </w:r>
+      <w:proofErr w:type="spellStart"/>
+      <w:r>
+        <w:t>iShop</w:t>
+      </w:r>
+      <w:proofErr w:type="spellEnd"/>
+      <w:r>
+        <w:t xml:space="preserve">. Rozhodli sme sa vytvoriť produkt pre </w:t>
+      </w:r>
+      <w:proofErr w:type="spellStart"/>
+      <w:r>
+        <w:t>eshop</w:t>
+      </w:r>
+      <w:proofErr w:type="spellEnd"/>
+      <w:r>
+        <w:t>, ktorý sa zameriava na predaj elektroniky, konkrétne produktov značky Apple a rôznych audio zariadení.</w:t>
+      </w:r>
+    </w:p>
+    <w:p>
+      <w:r>
+        <w:t xml:space="preserve">Počas semestra sme prešli celým procesom tvorby webovej aplikácie, teda od vytvorenia </w:t>
+      </w:r>
+      <w:proofErr w:type="spellStart"/>
+      <w:r>
+        <w:t>wireframov</w:t>
+      </w:r>
+      <w:proofErr w:type="spellEnd"/>
+      <w:r>
+        <w:t>, návrhu a implementácie databázy až po finálnu webovú aplikáciu.</w:t>
+      </w:r>
+    </w:p>
+    <w:p>
+      <w:r>
+        <w:t>Projekt sme sa snažili robiť čo najviac robustne, no naším cieľom bolo implementovať naše riešenie tak, aby bolo aj reálne použiteľné. Teda napríklad neuľahčovali sme si prácu „</w:t>
+      </w:r>
+      <w:proofErr w:type="spellStart"/>
+      <w:r>
+        <w:t>hard-codingom</w:t>
+      </w:r>
+      <w:proofErr w:type="spellEnd"/>
+      <w:r>
+        <w:t>“ informácií do kódu, ale všetky veci, ktoré sa dali brať z databázy, berieme odtiaľ – napr.: farby, názvy kategórií, značky...</w:t>
       </w:r>
     </w:p>
     <w:p>
@@ -1163,13 +1289,45 @@
         <w:t>nainštalované</w:t>
       </w:r>
       <w:r>
-        <w:t xml:space="preserve"> PHP, Laravel a vytvorenu databazu v Postgre</w:t>
+        <w:t xml:space="preserve"> PHP, </w:t>
+      </w:r>
+      <w:proofErr w:type="spellStart"/>
+      <w:r>
+        <w:t>Laravel</w:t>
+      </w:r>
+      <w:proofErr w:type="spellEnd"/>
+      <w:r>
+        <w:t xml:space="preserve"> a </w:t>
+      </w:r>
+      <w:proofErr w:type="spellStart"/>
+      <w:r>
+        <w:t>vytvorenu</w:t>
+      </w:r>
+      <w:proofErr w:type="spellEnd"/>
+      <w:r>
+        <w:t xml:space="preserve"> </w:t>
+      </w:r>
+      <w:proofErr w:type="spellStart"/>
+      <w:r>
+        <w:t>databazu</w:t>
+      </w:r>
+      <w:proofErr w:type="spellEnd"/>
+      <w:r>
+        <w:t xml:space="preserve"> v </w:t>
+      </w:r>
+      <w:proofErr w:type="spellStart"/>
+      <w:r>
+        <w:t>Postgre</w:t>
       </w:r>
       <w:r>
         <w:t>S</w:t>
       </w:r>
       <w:r>
-        <w:t>QL.</w:t>
+        <w:t>QL</w:t>
+      </w:r>
+      <w:proofErr w:type="spellEnd"/>
+      <w:r>
+        <w:t>.</w:t>
       </w:r>
     </w:p>
     <w:p>
@@ -1202,6 +1360,77 @@
           <w:highlight w:val="yellow"/>
         </w:rPr>
         <w:t xml:space="preserve"> IMAGEMANAGER</w:t>
+      </w:r>
+      <w:r>
+        <w:rPr>
+          <w:b/>
+          <w:bCs/>
+        </w:rPr>
+        <w:t xml:space="preserve"> – UNCOMMENT GD </w:t>
+      </w:r>
+      <w:proofErr w:type="spellStart"/>
+      <w:r>
+        <w:rPr>
+          <w:b/>
+          <w:bCs/>
+        </w:rPr>
+        <w:t>extensiopn</w:t>
+      </w:r>
+      <w:proofErr w:type="spellEnd"/>
+      <w:r>
+        <w:rPr>
+          <w:b/>
+          <w:bCs/>
+        </w:rPr>
+        <w:t xml:space="preserve"> in php.ini a run </w:t>
+      </w:r>
+      <w:proofErr w:type="spellStart"/>
+      <w:r>
+        <w:rPr>
+          <w:b/>
+          <w:bCs/>
+        </w:rPr>
+        <w:t>composer</w:t>
+      </w:r>
+      <w:proofErr w:type="spellEnd"/>
+      <w:r>
+        <w:rPr>
+          <w:b/>
+          <w:bCs/>
+        </w:rPr>
+        <w:t xml:space="preserve"> </w:t>
+      </w:r>
+      <w:proofErr w:type="spellStart"/>
+      <w:r>
+        <w:rPr>
+          <w:b/>
+          <w:bCs/>
+        </w:rPr>
+        <w:t>require</w:t>
+      </w:r>
+      <w:proofErr w:type="spellEnd"/>
+      <w:r>
+        <w:rPr>
+          <w:b/>
+          <w:bCs/>
+        </w:rPr>
+        <w:t xml:space="preserve"> </w:t>
+      </w:r>
+      <w:proofErr w:type="spellStart"/>
+      <w:r>
+        <w:rPr>
+          <w:b/>
+          <w:bCs/>
+        </w:rPr>
+        <w:t>intervention</w:t>
+      </w:r>
+      <w:proofErr w:type="spellEnd"/>
+      <w:r>
+        <w:rPr>
+          <w:b/>
+          <w:bCs/>
+        </w:rPr>
+        <w:t>/image</w:t>
       </w:r>
     </w:p>
     <w:p>
@@ -1224,8 +1453,19 @@
           <w:i/>
           <w:iCs/>
         </w:rPr>
-        <w:t>.env</w:t>
-      </w:r>
+        <w:t>.</w:t>
+      </w:r>
+      <w:proofErr w:type="spellStart"/>
+      <w:r>
+        <w:rPr>
+          <w:b/>
+          <w:bCs/>
+          <w:i/>
+          <w:iCs/>
+        </w:rPr>
+        <w:t>env</w:t>
+      </w:r>
+      <w:proofErr w:type="spellEnd"/>
       <w:r>
         <w:t xml:space="preserve"> </w:t>
       </w:r>
@@ -1313,8 +1553,39 @@
           <w:i/>
           <w:iCs/>
         </w:rPr>
-        <w:t>/config/daatbase.php</w:t>
-      </w:r>
+        <w:t>/</w:t>
+      </w:r>
+      <w:proofErr w:type="spellStart"/>
+      <w:r>
+        <w:rPr>
+          <w:b/>
+          <w:bCs/>
+          <w:i/>
+          <w:iCs/>
+        </w:rPr>
+        <w:t>config</w:t>
+      </w:r>
+      <w:proofErr w:type="spellEnd"/>
+      <w:r>
+        <w:rPr>
+          <w:b/>
+          <w:bCs/>
+          <w:i/>
+          <w:iCs/>
+        </w:rPr>
+        <w:t>/</w:t>
+      </w:r>
+      <w:proofErr w:type="spellStart"/>
+      <w:r>
+        <w:rPr>
+          <w:b/>
+          <w:bCs/>
+          <w:i/>
+          <w:iCs/>
+        </w:rPr>
+        <w:t>daatbase.php</w:t>
+      </w:r>
+      <w:proofErr w:type="spellEnd"/>
       <w:r>
         <w:rPr>
           <w:b/>
@@ -1419,6 +1690,7 @@
           <w:iCs/>
         </w:rPr>
       </w:pPr>
+      <w:proofErr w:type="spellStart"/>
       <w:r>
         <w:rPr>
           <w:b/>
@@ -1426,8 +1698,69 @@
           <w:i/>
           <w:iCs/>
         </w:rPr>
-        <w:t>php artisan migrate:fresh –seed</w:t>
-      </w:r>
+        <w:t>php</w:t>
+      </w:r>
+      <w:proofErr w:type="spellEnd"/>
+      <w:r>
+        <w:rPr>
+          <w:b/>
+          <w:bCs/>
+          <w:i/>
+          <w:iCs/>
+        </w:rPr>
+        <w:t xml:space="preserve"> </w:t>
+      </w:r>
+      <w:proofErr w:type="spellStart"/>
+      <w:r>
+        <w:rPr>
+          <w:b/>
+          <w:bCs/>
+          <w:i/>
+          <w:iCs/>
+        </w:rPr>
+        <w:t>artisan</w:t>
+      </w:r>
+      <w:proofErr w:type="spellEnd"/>
+      <w:r>
+        <w:rPr>
+          <w:b/>
+          <w:bCs/>
+          <w:i/>
+          <w:iCs/>
+        </w:rPr>
+        <w:t xml:space="preserve"> </w:t>
+      </w:r>
+      <w:proofErr w:type="spellStart"/>
+      <w:r>
+        <w:rPr>
+          <w:b/>
+          <w:bCs/>
+          <w:i/>
+          <w:iCs/>
+        </w:rPr>
+        <w:t>migrate:fresh</w:t>
+      </w:r>
+      <w:proofErr w:type="spellEnd"/>
+      <w:r>
+        <w:rPr>
+          <w:b/>
+          <w:bCs/>
+          <w:i/>
+          <w:iCs/>
+        </w:rPr>
+        <w:t xml:space="preserve"> –</w:t>
+      </w:r>
+      <w:proofErr w:type="spellStart"/>
+      <w:r>
+        <w:rPr>
+          <w:b/>
+          <w:bCs/>
+          <w:i/>
+          <w:iCs/>
+        </w:rPr>
+        <w:t>seed</w:t>
+      </w:r>
+      <w:proofErr w:type="spellEnd"/>
     </w:p>
     <w:p>
       <w:r>
@@ -1452,7 +1785,15 @@
         <w:t>databázy</w:t>
       </w:r>
       <w:r>
-        <w:t xml:space="preserve"> a naseedovanie (naplnenie) </w:t>
+        <w:t xml:space="preserve"> a </w:t>
+      </w:r>
+      <w:proofErr w:type="spellStart"/>
+      <w:r>
+        <w:t>naseedovanie</w:t>
+      </w:r>
+      <w:proofErr w:type="spellEnd"/>
+      <w:r>
+        <w:t xml:space="preserve"> (naplnenie) </w:t>
       </w:r>
       <w:r>
         <w:t>databázy</w:t>
@@ -1475,6 +1816,7 @@
           <w:iCs/>
         </w:rPr>
       </w:pPr>
+      <w:proofErr w:type="spellStart"/>
       <w:r>
         <w:rPr>
           <w:b/>
@@ -1482,39 +1824,69 @@
           <w:i/>
           <w:iCs/>
         </w:rPr>
-        <w:t>php artisan serve</w:t>
-      </w:r>
-    </w:p>
-    <w:p>
-      <w:r>
-        <w:t>Príkaz</w:t>
-      </w:r>
-      <w:r>
-        <w:t xml:space="preserve"> </w:t>
-      </w:r>
-      <w:r>
-        <w:t>slúži</w:t>
-      </w:r>
-      <w:r>
-        <w:t xml:space="preserve"> na spustenie projektu. </w:t>
-      </w:r>
-      <w:r>
-        <w:t>Stránka</w:t>
-      </w:r>
-      <w:r>
-        <w:t xml:space="preserve"> bude </w:t>
-      </w:r>
-      <w:r>
-        <w:t>dostupná</w:t>
-      </w:r>
-      <w:r>
-        <w:t xml:space="preserve"> na adrese [</w:t>
-      </w:r>
-      <w:r>
-        <w:rPr>
+        <w:t>php</w:t>
+      </w:r>
+      <w:proofErr w:type="spellEnd"/>
+      <w:r>
+        <w:rPr>
+          <w:b/>
+          <w:bCs/>
           <w:i/>
           <w:iCs/>
         </w:rPr>
+        <w:t xml:space="preserve"> </w:t>
+      </w:r>
+      <w:proofErr w:type="spellStart"/>
+      <w:r>
+        <w:rPr>
+          <w:b/>
+          <w:bCs/>
+          <w:i/>
+          <w:iCs/>
+        </w:rPr>
+        <w:t>artisan</w:t>
+      </w:r>
+      <w:proofErr w:type="spellEnd"/>
+      <w:r>
+        <w:rPr>
+          <w:b/>
+          <w:bCs/>
+          <w:i/>
+          <w:iCs/>
+        </w:rPr>
+        <w:t xml:space="preserve"> serve</w:t>
+      </w:r>
+    </w:p>
+    <w:p>
+      <w:r>
+        <w:t>Príkaz</w:t>
+      </w:r>
+      <w:r>
+        <w:t xml:space="preserve"> </w:t>
+      </w:r>
+      <w:r>
+        <w:t>slúži</w:t>
+      </w:r>
+      <w:r>
+        <w:t xml:space="preserve"> na spustenie projektu. </w:t>
+      </w:r>
+      <w:r>
+        <w:t>Stránka</w:t>
+      </w:r>
+      <w:r>
+        <w:t xml:space="preserve"> bude </w:t>
+      </w:r>
+      <w:r>
+        <w:t>dostupná</w:t>
+      </w:r>
+      <w:r>
+        <w:t xml:space="preserve"> na adrese [</w:t>
+      </w:r>
+      <w:r>
+        <w:rPr>
+          <w:i/>
+          <w:iCs/>
+        </w:rPr>
         <w:t>http://127.0.0.1:8000</w:t>
       </w:r>
       <w:r>
@@ -1526,6 +1898,7 @@
       <w:r>
         <w:t xml:space="preserve">V prípade záujmu je možné databázu vytvoriť a naplniť aj priamo pomocou SQL dopytov. Všetky dopyty sa nachádzajú v súbore </w:t>
       </w:r>
+      <w:proofErr w:type="spellStart"/>
       <w:r>
         <w:rPr>
           <w:b/>
@@ -1533,17 +1906,28 @@
         </w:rPr>
         <w:t>populate_DB_demo.sql</w:t>
       </w:r>
+      <w:proofErr w:type="spellEnd"/>
       <w:r>
         <w:t>. Stačí ich len chronologicky vykonať.</w:t>
       </w:r>
     </w:p>
     <w:p>
+      <w:proofErr w:type="spellStart"/>
       <w:r>
         <w:t>P</w:t>
       </w:r>
       <w:r>
-        <w:t>redvytvorený použivatelia</w:t>
-      </w:r>
+        <w:t>redvytvorený</w:t>
+      </w:r>
+      <w:proofErr w:type="spellEnd"/>
+      <w:r>
+        <w:t xml:space="preserve"> </w:t>
+      </w:r>
+      <w:proofErr w:type="spellStart"/>
+      <w:r>
+        <w:t>použivatelia</w:t>
+      </w:r>
+      <w:proofErr w:type="spellEnd"/>
       <w:r>
         <w:t>:</w:t>
       </w:r>
@@ -1674,13 +2058,16 @@
                 <w:szCs w:val="20"/>
               </w:rPr>
             </w:pPr>
+            <w:proofErr w:type="spellStart"/>
             <w:r>
               <w:rPr>
                 <w:sz w:val="20"/>
                 <w:szCs w:val="20"/>
               </w:rPr>
+              <w:lastRenderedPageBreak/>
               <w:t>Picklemaster</w:t>
             </w:r>
+            <w:proofErr w:type="spellEnd"/>
           </w:p>
         </w:tc>
         <w:tc>
@@ -1744,7 +2131,6 @@
                 <w:sz w:val="20"/>
                 <w:szCs w:val="20"/>
               </w:rPr>
-              <w:lastRenderedPageBreak/>
               <w:t>James Bond</w:t>
             </w:r>
           </w:p>
@@ -1828,14 +2214,24 @@
     </w:p>
     <w:p>
       <w:r>
-        <w:t>V našej implementácii zadania sme používali len odporúčané technológie, a to PHP, Laravel a</w:t>
+        <w:t xml:space="preserve">V našej implementácii zadania sme používali len odporúčané technológie, a to PHP, </w:t>
+      </w:r>
+      <w:proofErr w:type="spellStart"/>
+      <w:r>
+        <w:t>Laravel</w:t>
+      </w:r>
+      <w:proofErr w:type="spellEnd"/>
+      <w:r>
+        <w:t xml:space="preserve"> a</w:t>
       </w:r>
       <w:r>
         <w:t> </w:t>
       </w:r>
+      <w:proofErr w:type="spellStart"/>
       <w:r>
         <w:t>PostgreSQL</w:t>
       </w:r>
+      <w:proofErr w:type="spellEnd"/>
     </w:p>
     <w:p>
       <w:r>
@@ -2028,17 +2424,97 @@
     </w:p>
     <w:p>
       <w:r>
-        <w:t>V pôvodnom návrhu sme uvažovali nad samostatnou tabuľkou CartItems, ktorá by slúžila na ukladanie stavu a obsahu košíkov jednotlivých používateľov. Aby sme predišli neprehľadnosti a najmä duplicite dát, rozhodli sme sa ju však odstrániť a dáta o stave košíkov ukladať ako „order“ flag do tabuľky Orders. Pridali sme teda stĺpec „stav“ / state, ktorý môže nadobudnúť len dve hodnoty – „in cart“ alebo „finished“.</w:t>
-      </w:r>
-    </w:p>
-    <w:p>
-      <w:r>
-        <w:t>V pôvodnom návrhu sme uvažovali o vzťahu N:N medzi tabuľkami Categories a Products. Vo finálnej verzii sme si však uvedomili, že nám stačí vzťah 1:N, a teda vynechali sme spájaciu tabuľku product_categories.</w:t>
-      </w:r>
-    </w:p>
-    <w:p>
-      <w:r>
-        <w:t xml:space="preserve">Poslednou zmenou bolo pridanie „slug“ </w:t>
+        <w:t xml:space="preserve">V pôvodnom návrhu sme uvažovali nad samostatnou tabuľkou </w:t>
+      </w:r>
+      <w:proofErr w:type="spellStart"/>
+      <w:r>
+        <w:t>CartItems</w:t>
+      </w:r>
+      <w:proofErr w:type="spellEnd"/>
+      <w:r>
+        <w:t>, ktorá by slúžila na ukladanie stavu a obsahu košíkov jednotlivých používateľov. Aby sme predišli neprehľadnosti a najmä duplicite dát, rozhodli sme sa ju však odstrániť a dáta o stave košíkov ukladať ako „</w:t>
+      </w:r>
+      <w:proofErr w:type="spellStart"/>
+      <w:r>
+        <w:t>order</w:t>
+      </w:r>
+      <w:proofErr w:type="spellEnd"/>
+      <w:r>
+        <w:t xml:space="preserve">“ </w:t>
+      </w:r>
+      <w:proofErr w:type="spellStart"/>
+      <w:r>
+        <w:t>flag</w:t>
+      </w:r>
+      <w:proofErr w:type="spellEnd"/>
+      <w:r>
+        <w:t xml:space="preserve"> do tabuľky </w:t>
+      </w:r>
+      <w:proofErr w:type="spellStart"/>
+      <w:r>
+        <w:t>Orders</w:t>
+      </w:r>
+      <w:proofErr w:type="spellEnd"/>
+      <w:r>
+        <w:t xml:space="preserve">. Pridali sme teda stĺpec „stav“ / state, ktorý môže nadobudnúť len dve hodnoty – „in </w:t>
+      </w:r>
+      <w:proofErr w:type="spellStart"/>
+      <w:r>
+        <w:t>cart</w:t>
+      </w:r>
+      <w:proofErr w:type="spellEnd"/>
+      <w:r>
+        <w:t>“ alebo „</w:t>
+      </w:r>
+      <w:proofErr w:type="spellStart"/>
+      <w:r>
+        <w:t>finished</w:t>
+      </w:r>
+      <w:proofErr w:type="spellEnd"/>
+      <w:r>
+        <w:t>“.</w:t>
+      </w:r>
+    </w:p>
+    <w:p>
+      <w:r>
+        <w:t xml:space="preserve">V pôvodnom návrhu sme uvažovali o vzťahu N:N medzi tabuľkami </w:t>
+      </w:r>
+      <w:proofErr w:type="spellStart"/>
+      <w:r>
+        <w:t>Categories</w:t>
+      </w:r>
+      <w:proofErr w:type="spellEnd"/>
+      <w:r>
+        <w:t xml:space="preserve"> a </w:t>
+      </w:r>
+      <w:proofErr w:type="spellStart"/>
+      <w:r>
+        <w:t>Products</w:t>
+      </w:r>
+      <w:proofErr w:type="spellEnd"/>
+      <w:r>
+        <w:t xml:space="preserve">. Vo finálnej verzii sme si však uvedomili, že nám stačí vzťah 1:N, a teda vynechali sme spájaciu tabuľku </w:t>
+      </w:r>
+      <w:proofErr w:type="spellStart"/>
+      <w:r>
+        <w:t>product_categories</w:t>
+      </w:r>
+      <w:proofErr w:type="spellEnd"/>
+      <w:r>
+        <w:t>.</w:t>
+      </w:r>
+    </w:p>
+    <w:p>
+      <w:r>
+        <w:t>Poslednou zmenou bolo pridanie „</w:t>
+      </w:r>
+      <w:proofErr w:type="spellStart"/>
+      <w:r>
+        <w:t>slug</w:t>
+      </w:r>
+      <w:proofErr w:type="spellEnd"/>
+      <w:r>
+        <w:t xml:space="preserve">“ </w:t>
       </w:r>
       <w:r>
         <w:t>stĺpca</w:t>
@@ -2050,7 +2526,15 @@
         <w:t>tabuľky</w:t>
       </w:r>
       <w:r>
-        <w:t xml:space="preserve"> Categories. Tento </w:t>
+        <w:t xml:space="preserve"> </w:t>
+      </w:r>
+      <w:proofErr w:type="spellStart"/>
+      <w:r>
+        <w:t>Categories</w:t>
+      </w:r>
+      <w:proofErr w:type="spellEnd"/>
+      <w:r>
+        <w:t xml:space="preserve">. Tento </w:t>
       </w:r>
       <w:r>
         <w:t>ú</w:t>
@@ -2098,14 +2582,24 @@
           <w:b/>
           <w:bCs/>
         </w:rPr>
+        <w:lastRenderedPageBreak/>
         <w:t xml:space="preserve">PODMIENKY - </w:t>
       </w:r>
-      <w:r>
-        <w:rPr>
-          <w:b/>
-          <w:bCs/>
-        </w:rPr>
-        <w:t>Klientská časť</w:t>
+      <w:proofErr w:type="spellStart"/>
+      <w:r>
+        <w:rPr>
+          <w:b/>
+          <w:bCs/>
+        </w:rPr>
+        <w:t>Klientská</w:t>
+      </w:r>
+      <w:proofErr w:type="spellEnd"/>
+      <w:r>
+        <w:rPr>
+          <w:b/>
+          <w:bCs/>
+        </w:rPr>
+        <w:t xml:space="preserve"> časť</w:t>
       </w:r>
     </w:p>
     <w:p>
@@ -2126,7 +2620,6 @@
           <w:b/>
           <w:bCs/>
         </w:rPr>
-        <w:lastRenderedPageBreak/>
         <w:t xml:space="preserve">zoznam </w:t>
       </w:r>
       <w:r>
@@ -2178,8 +2671,21 @@
         <w:spacing w:after="0"/>
         <w:ind w:hanging="357"/>
       </w:pPr>
-      <w:r>
-        <w:t>preusporiadanie /order/</w:t>
+      <w:proofErr w:type="spellStart"/>
+      <w:r>
+        <w:t>preusporiadanie</w:t>
+      </w:r>
+      <w:proofErr w:type="spellEnd"/>
+      <w:r>
+        <w:t xml:space="preserve"> /</w:t>
+      </w:r>
+      <w:proofErr w:type="spellStart"/>
+      <w:r>
+        <w:t>order</w:t>
+      </w:r>
+      <w:proofErr w:type="spellEnd"/>
+      <w:r>
+        <w:t>/</w:t>
       </w:r>
       <w:r>
         <w:t xml:space="preserve"> </w:t>
@@ -2204,8 +2710,21 @@
         <w:t>základe</w:t>
       </w:r>
       <w:r>
-        <w:t xml:space="preserve"> ceny – od najlacnejsieho, od najdrahsieho</w:t>
-      </w:r>
+        <w:t xml:space="preserve"> ceny – od </w:t>
+      </w:r>
+      <w:proofErr w:type="spellStart"/>
+      <w:r>
+        <w:t>najlacnejsieho</w:t>
+      </w:r>
+      <w:proofErr w:type="spellEnd"/>
+      <w:r>
+        <w:t xml:space="preserve">, od </w:t>
+      </w:r>
+      <w:proofErr w:type="spellStart"/>
+      <w:r>
+        <w:t>najdrahsieho</w:t>
+      </w:r>
+      <w:proofErr w:type="spellEnd"/>
     </w:p>
     <w:p>
       <w:pPr>
@@ -2258,6 +2777,7 @@
       <w:r>
         <w:t xml:space="preserve"> „</w:t>
       </w:r>
+      <w:proofErr w:type="spellStart"/>
       <w:r>
         <w:rPr>
           <w:b/>
@@ -2265,6 +2785,7 @@
         </w:rPr>
         <w:t>category</w:t>
       </w:r>
+      <w:proofErr w:type="spellEnd"/>
       <w:r>
         <w:t>“</w:t>
       </w:r>
@@ -2413,7 +2934,15 @@
         <w:t>Stránka</w:t>
       </w:r>
       <w:r>
-        <w:t xml:space="preserve"> “category” s </w:t>
+        <w:t xml:space="preserve"> “</w:t>
+      </w:r>
+      <w:proofErr w:type="spellStart"/>
+      <w:r>
+        <w:t>category</w:t>
+      </w:r>
+      <w:proofErr w:type="spellEnd"/>
+      <w:r>
+        <w:t xml:space="preserve">” s </w:t>
       </w:r>
       <w:r>
         <w:t>filtrovaním</w:t>
@@ -2543,7 +3072,6 @@
           <w:b/>
           <w:bCs/>
         </w:rPr>
-        <w:lastRenderedPageBreak/>
         <w:t xml:space="preserve">detail produktu </w:t>
       </w:r>
     </w:p>
@@ -2753,13 +3281,22 @@
           <w:numId w:val="10"/>
         </w:numPr>
       </w:pPr>
+      <w:proofErr w:type="spellStart"/>
       <w:r>
         <w:rPr>
           <w:b/>
           <w:bCs/>
         </w:rPr>
         <w:lastRenderedPageBreak/>
-        <w:t>plnotextové vyhľadávanie nad katalógom produktov</w:t>
+        <w:t>plnotextové</w:t>
+      </w:r>
+      <w:proofErr w:type="spellEnd"/>
+      <w:r>
+        <w:rPr>
+          <w:b/>
+          <w:bCs/>
+        </w:rPr>
+        <w:t xml:space="preserve"> vyhľadávanie nad katalógom produktov</w:t>
       </w:r>
       <w:r>
         <w:t xml:space="preserve"> </w:t>
@@ -3095,7 +3632,15 @@
         <w:t>počet</w:t>
       </w:r>
       <w:r>
-        <w:t xml:space="preserve"> itemov – </w:t>
+        <w:t xml:space="preserve"> </w:t>
+      </w:r>
+      <w:proofErr w:type="spellStart"/>
+      <w:r>
+        <w:t>itemov</w:t>
+      </w:r>
+      <w:proofErr w:type="spellEnd"/>
+      <w:r>
+        <w:t xml:space="preserve"> – </w:t>
       </w:r>
       <w:r>
         <w:t xml:space="preserve"> </w:t>
@@ -3380,7 +3925,7 @@
           <w:noProof/>
         </w:rPr>
         <w:drawing>
-          <wp:inline distT="0" distB="0" distL="0" distR="0" wp14:anchorId="6A61098C" wp14:editId="7C361118">
+          <wp:inline distT="0" distB="0" distL="0" distR="0" wp14:anchorId="6A61098C" wp14:editId="6D70F69C">
             <wp:extent cx="4500000" cy="2549230"/>
             <wp:effectExtent l="19050" t="19050" r="15240" b="22860"/>
             <wp:docPr id="408592071" name="Picture 14"/>
@@ -3454,7 +3999,7 @@
           <w:noProof/>
         </w:rPr>
         <w:drawing>
-          <wp:inline distT="0" distB="0" distL="0" distR="0" wp14:anchorId="1C0DD3DA" wp14:editId="6A8144B7">
+          <wp:inline distT="0" distB="0" distL="0" distR="0" wp14:anchorId="1C0DD3DA" wp14:editId="54EEEFC3">
             <wp:extent cx="4500000" cy="2532874"/>
             <wp:effectExtent l="19050" t="19050" r="15240" b="20320"/>
             <wp:docPr id="1869725805" name="Picture 15"/>
@@ -3696,7 +4241,23 @@
           <w:b/>
           <w:bCs/>
         </w:rPr>
-        <w:t>„category“</w:t>
+        <w:t>„</w:t>
+      </w:r>
+      <w:proofErr w:type="spellStart"/>
+      <w:r>
+        <w:rPr>
+          <w:b/>
+          <w:bCs/>
+        </w:rPr>
+        <w:t>category</w:t>
+      </w:r>
+      <w:proofErr w:type="spellEnd"/>
+      <w:r>
+        <w:rPr>
+          <w:b/>
+          <w:bCs/>
+        </w:rPr>
+        <w:t>“</w:t>
       </w:r>
       <w:r>
         <w:t>.</w:t>
@@ -3826,8 +4387,13 @@
         <w:t>sú</w:t>
       </w:r>
       <w:r>
-        <w:t xml:space="preserve"> hashovane</w:t>
-      </w:r>
+        <w:t xml:space="preserve"> </w:t>
+      </w:r>
+      <w:proofErr w:type="spellStart"/>
+      <w:r>
+        <w:t>hashovane</w:t>
+      </w:r>
+      <w:proofErr w:type="spellEnd"/>
     </w:p>
     <w:p>
       <w:pPr>
@@ -3954,9 +4520,11 @@
       <w:pPr>
         <w:jc w:val="center"/>
       </w:pPr>
+      <w:proofErr w:type="spellStart"/>
       <w:r>
         <w:t>Login</w:t>
       </w:r>
+      <w:proofErr w:type="spellEnd"/>
     </w:p>
     <w:p/>
     <w:p>
@@ -4378,7 +4946,21 @@
         <w:rPr>
           <w:highlight w:val="yellow"/>
         </w:rPr>
-        <w:t>aspoň jeden číselník (viem si zo select-u vybrať napr. farbu)</w:t>
+        <w:t xml:space="preserve">aspoň jeden číselník (viem si zo </w:t>
+      </w:r>
+      <w:proofErr w:type="spellStart"/>
+      <w:r>
+        <w:rPr>
+          <w:highlight w:val="yellow"/>
+        </w:rPr>
+        <w:t>select</w:t>
+      </w:r>
+      <w:proofErr w:type="spellEnd"/>
+      <w:r>
+        <w:rPr>
+          <w:highlight w:val="yellow"/>
+        </w:rPr>
+        <w:t>-u vybrať napr. farbu)</w:t>
       </w:r>
     </w:p>
     <w:p/>
@@ -4453,6 +5035,7 @@
       <w:r>
         <w:t xml:space="preserve">Pri vymazaní produktu dochádza k úprave tabuliek </w:t>
       </w:r>
+      <w:proofErr w:type="spellStart"/>
       <w:r>
         <w:rPr>
           <w:b/>
@@ -4460,9 +5043,11 @@
         </w:rPr>
         <w:t>images</w:t>
       </w:r>
+      <w:proofErr w:type="spellEnd"/>
       <w:r>
         <w:t xml:space="preserve">, </w:t>
       </w:r>
+      <w:proofErr w:type="spellStart"/>
       <w:r>
         <w:rPr>
           <w:b/>
@@ -4470,9 +5055,11 @@
         </w:rPr>
         <w:t>product_images</w:t>
       </w:r>
+      <w:proofErr w:type="spellEnd"/>
       <w:r>
         <w:t xml:space="preserve"> a </w:t>
       </w:r>
+      <w:proofErr w:type="spellStart"/>
       <w:r>
         <w:rPr>
           <w:b/>
@@ -4480,6 +5067,7 @@
         </w:rPr>
         <w:t>products</w:t>
       </w:r>
+      <w:proofErr w:type="spellEnd"/>
       <w:r>
         <w:t>. Dochádza teda k kompletnému vymazaniu produktu z databázy. Samotné fotografie sú taktiež fyzicky vymazané. V databáze sú uložené len odkazy / cesty k fotografiám.</w:t>
       </w:r>
@@ -6995,6 +7583,7 @@
   <w:style w:type="character" w:default="1" w:styleId="DefaultParagraphFont">
     <w:name w:val="Default Paragraph Font"/>
     <w:uiPriority w:val="1"/>
+    <w:semiHidden/>
     <w:unhideWhenUsed/>
   </w:style>
   <w:style w:type="table" w:default="1" w:styleId="TableNormal">

</xml_diff>

<commit_message>
docs - fix switched pictures
</commit_message>
<xml_diff>
--- a/dokumentacia/dokumentacia.docx
+++ b/dokumentacia/dokumentacia.docx
@@ -1663,26 +1663,17 @@
         <w:t>slúži</w:t>
       </w:r>
       <w:r>
-        <w:t xml:space="preserve"> na stiahnutie Image</w:t>
-      </w:r>
-      <w:r>
-        <w:rPr>
-          <w:lang w:val="de-DE"/>
-        </w:rPr>
-        <w:t>_</w:t>
+        <w:t xml:space="preserve"> na stiahnutie </w:t>
       </w:r>
       <w:proofErr w:type="spellStart"/>
       <w:r>
-        <w:rPr>
-          <w:lang w:val="de-DE"/>
-        </w:rPr>
-        <w:t>manager</w:t>
+        <w:t>Image</w:t>
+      </w:r>
+      <w:r>
+        <w:t>_manager</w:t>
       </w:r>
       <w:proofErr w:type="spellEnd"/>
       <w:r>
-        <w:rPr>
-          <w:lang w:val="de-DE"/>
-        </w:rPr>
         <w:t xml:space="preserve"> </w:t>
       </w:r>
       <w:r>
@@ -3551,11 +3542,7 @@
         <w:t>kategórie</w:t>
       </w:r>
     </w:p>
-    <w:p>
-      <w:pPr>
-        <w:ind w:left="1440"/>
-      </w:pPr>
-    </w:p>
+    <w:p/>
     <w:p>
       <w:pPr>
         <w:jc w:val="center"/>
@@ -3565,7 +3552,89 @@
           <w:noProof/>
         </w:rPr>
         <w:drawing>
-          <wp:inline distT="0" distB="0" distL="0" distR="0" wp14:anchorId="49BB9754" wp14:editId="46BB8C63">
+          <wp:inline distT="0" distB="0" distL="0" distR="0" wp14:anchorId="60AFAF70" wp14:editId="4EEA4E67">
+            <wp:extent cx="5040000" cy="2489756"/>
+            <wp:effectExtent l="19050" t="19050" r="27305" b="25400"/>
+            <wp:docPr id="1220169081" name="Picture 12"/>
+            <wp:cNvGraphicFramePr>
+              <a:graphicFrameLocks xmlns:a="http://schemas.openxmlformats.org/drawingml/2006/main" noChangeAspect="1"/>
+            </wp:cNvGraphicFramePr>
+            <a:graphic xmlns:a="http://schemas.openxmlformats.org/drawingml/2006/main">
+              <a:graphicData uri="http://schemas.openxmlformats.org/drawingml/2006/picture">
+                <pic:pic xmlns:pic="http://schemas.openxmlformats.org/drawingml/2006/picture">
+                  <pic:nvPicPr>
+                    <pic:cNvPr id="0" name="Picture 12"/>
+                    <pic:cNvPicPr>
+                      <a:picLocks noChangeAspect="1" noChangeArrowheads="1"/>
+                    </pic:cNvPicPr>
+                  </pic:nvPicPr>
+                  <pic:blipFill>
+                    <a:blip r:embed="rId21" cstate="print">
+                      <a:extLst>
+                        <a:ext uri="{28A0092B-C50C-407E-A947-70E740481C1C}">
+                          <a14:useLocalDpi xmlns:a14="http://schemas.microsoft.com/office/drawing/2010/main" val="0"/>
+                        </a:ext>
+                      </a:extLst>
+                    </a:blip>
+                    <a:srcRect/>
+                    <a:stretch>
+                      <a:fillRect/>
+                    </a:stretch>
+                  </pic:blipFill>
+                  <pic:spPr bwMode="auto">
+                    <a:xfrm>
+                      <a:off x="0" y="0"/>
+                      <a:ext cx="5040000" cy="2489756"/>
+                    </a:xfrm>
+                    <a:prstGeom prst="rect">
+                      <a:avLst/>
+                    </a:prstGeom>
+                    <a:noFill/>
+                    <a:ln>
+                      <a:solidFill>
+                        <a:schemeClr val="tx1"/>
+                      </a:solidFill>
+                    </a:ln>
+                  </pic:spPr>
+                </pic:pic>
+              </a:graphicData>
+            </a:graphic>
+          </wp:inline>
+        </w:drawing>
+      </w:r>
+    </w:p>
+    <w:p>
+      <w:pPr>
+        <w:jc w:val="center"/>
+      </w:pPr>
+      <w:r>
+        <w:t>vyhľadávanie</w:t>
+      </w:r>
+      <w:r>
+        <w:t xml:space="preserve"> nad </w:t>
+      </w:r>
+      <w:r>
+        <w:t>celým</w:t>
+      </w:r>
+      <w:r>
+        <w:t xml:space="preserve"> zoznamom produktov</w:t>
+      </w:r>
+    </w:p>
+    <w:p>
+      <w:pPr>
+        <w:jc w:val="center"/>
+      </w:pPr>
+    </w:p>
+    <w:p>
+      <w:pPr>
+        <w:jc w:val="center"/>
+      </w:pPr>
+      <w:r>
+        <w:rPr>
+          <w:noProof/>
+        </w:rPr>
+        <w:drawing>
+          <wp:inline distT="0" distB="0" distL="0" distR="0" wp14:anchorId="357620FC" wp14:editId="0FDC28EF">
             <wp:extent cx="5040000" cy="2834462"/>
             <wp:effectExtent l="19050" t="19050" r="27305" b="23495"/>
             <wp:docPr id="146614824" name="Picture 13"/>
@@ -3582,7 +3651,7 @@
                     </pic:cNvPicPr>
                   </pic:nvPicPr>
                   <pic:blipFill>
-                    <a:blip r:embed="rId21" cstate="print">
+                    <a:blip r:embed="rId22" cstate="print">
                       <a:extLst>
                         <a:ext uri="{28A0092B-C50C-407E-A947-70E740481C1C}">
                           <a14:useLocalDpi xmlns:a14="http://schemas.microsoft.com/office/drawing/2010/main" val="0"/>
@@ -3624,104 +3693,22 @@
         <w:t>vyhľadávanie</w:t>
       </w:r>
       <w:r>
-        <w:t xml:space="preserve"> nad </w:t>
-      </w:r>
-      <w:r>
-        <w:t>celým</w:t>
-      </w:r>
-      <w:r>
-        <w:t xml:space="preserve"> zoznamom produktov</w:t>
+        <w:t xml:space="preserve"> </w:t>
+      </w:r>
+      <w:r>
+        <w:t>v rámci</w:t>
+      </w:r>
+      <w:r>
+        <w:t xml:space="preserve"> jednej </w:t>
+      </w:r>
+      <w:r>
+        <w:t>kategórie</w:t>
       </w:r>
     </w:p>
     <w:p>
       <w:pPr>
         <w:jc w:val="center"/>
       </w:pPr>
-    </w:p>
-    <w:p>
-      <w:pPr>
-        <w:jc w:val="center"/>
-      </w:pPr>
-    </w:p>
-    <w:p>
-      <w:pPr>
-        <w:jc w:val="center"/>
-      </w:pPr>
-      <w:r>
-        <w:rPr>
-          <w:noProof/>
-        </w:rPr>
-        <w:drawing>
-          <wp:inline distT="0" distB="0" distL="0" distR="0" wp14:anchorId="21C6378D" wp14:editId="43E5174C">
-            <wp:extent cx="5040000" cy="2489756"/>
-            <wp:effectExtent l="19050" t="19050" r="27305" b="25400"/>
-            <wp:docPr id="1220169081" name="Picture 12"/>
-            <wp:cNvGraphicFramePr>
-              <a:graphicFrameLocks xmlns:a="http://schemas.openxmlformats.org/drawingml/2006/main" noChangeAspect="1"/>
-            </wp:cNvGraphicFramePr>
-            <a:graphic xmlns:a="http://schemas.openxmlformats.org/drawingml/2006/main">
-              <a:graphicData uri="http://schemas.openxmlformats.org/drawingml/2006/picture">
-                <pic:pic xmlns:pic="http://schemas.openxmlformats.org/drawingml/2006/picture">
-                  <pic:nvPicPr>
-                    <pic:cNvPr id="0" name="Picture 12"/>
-                    <pic:cNvPicPr>
-                      <a:picLocks noChangeAspect="1" noChangeArrowheads="1"/>
-                    </pic:cNvPicPr>
-                  </pic:nvPicPr>
-                  <pic:blipFill>
-                    <a:blip r:embed="rId22" cstate="print">
-                      <a:extLst>
-                        <a:ext uri="{28A0092B-C50C-407E-A947-70E740481C1C}">
-                          <a14:useLocalDpi xmlns:a14="http://schemas.microsoft.com/office/drawing/2010/main" val="0"/>
-                        </a:ext>
-                      </a:extLst>
-                    </a:blip>
-                    <a:srcRect/>
-                    <a:stretch>
-                      <a:fillRect/>
-                    </a:stretch>
-                  </pic:blipFill>
-                  <pic:spPr bwMode="auto">
-                    <a:xfrm>
-                      <a:off x="0" y="0"/>
-                      <a:ext cx="5040000" cy="2489756"/>
-                    </a:xfrm>
-                    <a:prstGeom prst="rect">
-                      <a:avLst/>
-                    </a:prstGeom>
-                    <a:noFill/>
-                    <a:ln>
-                      <a:solidFill>
-                        <a:schemeClr val="tx1"/>
-                      </a:solidFill>
-                    </a:ln>
-                  </pic:spPr>
-                </pic:pic>
-              </a:graphicData>
-            </a:graphic>
-          </wp:inline>
-        </w:drawing>
-      </w:r>
-    </w:p>
-    <w:p>
-      <w:pPr>
-        <w:jc w:val="center"/>
-      </w:pPr>
-      <w:r>
-        <w:t>vyhľadávanie</w:t>
-      </w:r>
-      <w:r>
-        <w:t xml:space="preserve"> </w:t>
-      </w:r>
-      <w:r>
-        <w:t>v rámci</w:t>
-      </w:r>
-      <w:r>
-        <w:t xml:space="preserve"> jednej </w:t>
-      </w:r>
-      <w:r>
-        <w:t>kategórie</w:t>
-      </w:r>
     </w:p>
     <w:p>
       <w:pPr>
@@ -4092,7 +4079,7 @@
           <w:noProof/>
         </w:rPr>
         <w:drawing>
-          <wp:inline distT="0" distB="0" distL="0" distR="0" wp14:anchorId="6A61098C" wp14:editId="3A78576F">
+          <wp:inline distT="0" distB="0" distL="0" distR="0" wp14:anchorId="6A61098C" wp14:editId="2BDCD2B5">
             <wp:extent cx="4500000" cy="2549230"/>
             <wp:effectExtent l="19050" t="19050" r="15240" b="22860"/>
             <wp:docPr id="408592071" name="Picture 14"/>
@@ -4167,7 +4154,7 @@
           <w:noProof/>
         </w:rPr>
         <w:drawing>
-          <wp:inline distT="0" distB="0" distL="0" distR="0" wp14:anchorId="1C0DD3DA" wp14:editId="0C0BC45A">
+          <wp:inline distT="0" distB="0" distL="0" distR="0" wp14:anchorId="1C0DD3DA" wp14:editId="507B78F9">
             <wp:extent cx="4500000" cy="2532874"/>
             <wp:effectExtent l="19050" t="19050" r="15240" b="20320"/>
             <wp:docPr id="1869725805" name="Picture 15"/>
@@ -8353,6 +8340,7 @@
   <w:style w:type="character" w:default="1" w:styleId="DefaultParagraphFont">
     <w:name w:val="Default Paragraph Font"/>
     <w:uiPriority w:val="1"/>
+    <w:semiHidden/>
     <w:unhideWhenUsed/>
   </w:style>
   <w:style w:type="table" w:default="1" w:styleId="TableNormal">

</xml_diff>

<commit_message>
docs replaced search pictures and fixed note in documentation
</commit_message>
<xml_diff>
--- a/dokumentacia/dokumentacia.docx
+++ b/dokumentacia/dokumentacia.docx
@@ -266,13 +266,8 @@
       <w:r>
         <w:tab/>
       </w:r>
-      <w:proofErr w:type="spellStart"/>
-      <w:r>
-        <w:t>Fakulta</w:t>
-      </w:r>
-      <w:proofErr w:type="spellEnd"/>
-      <w:r>
-        <w:t xml:space="preserve"> informatiky a informačných technológií</w:t>
+      <w:r>
+        <w:t>Fakulta informatiky a informačných technológií</w:t>
       </w:r>
     </w:p>
     <w:p>
@@ -3552,10 +3547,10 @@
           <w:noProof/>
         </w:rPr>
         <w:drawing>
-          <wp:inline distT="0" distB="0" distL="0" distR="0" wp14:anchorId="60AFAF70" wp14:editId="4EEA4E67">
-            <wp:extent cx="5040000" cy="2489756"/>
-            <wp:effectExtent l="19050" t="19050" r="27305" b="25400"/>
-            <wp:docPr id="1220169081" name="Picture 12"/>
+          <wp:inline distT="0" distB="0" distL="0" distR="0" wp14:anchorId="07DFDB63" wp14:editId="3642A0B2">
+            <wp:extent cx="5943600" cy="3287395"/>
+            <wp:effectExtent l="0" t="0" r="0" b="8255"/>
+            <wp:docPr id="1892372656" name="Picture 1" descr="A screenshot of a computer&#10;&#10;AI-generated content may be incorrect."/>
             <wp:cNvGraphicFramePr>
               <a:graphicFrameLocks xmlns:a="http://schemas.openxmlformats.org/drawingml/2006/main" noChangeAspect="1"/>
             </wp:cNvGraphicFramePr>
@@ -3563,13 +3558,80 @@
               <a:graphicData uri="http://schemas.openxmlformats.org/drawingml/2006/picture">
                 <pic:pic xmlns:pic="http://schemas.openxmlformats.org/drawingml/2006/picture">
                   <pic:nvPicPr>
-                    <pic:cNvPr id="0" name="Picture 12"/>
+                    <pic:cNvPr id="1892372656" name="Picture 1" descr="A screenshot of a computer&#10;&#10;AI-generated content may be incorrect."/>
+                    <pic:cNvPicPr/>
+                  </pic:nvPicPr>
+                  <pic:blipFill>
+                    <a:blip r:embed="rId21"/>
+                    <a:stretch>
+                      <a:fillRect/>
+                    </a:stretch>
+                  </pic:blipFill>
+                  <pic:spPr>
+                    <a:xfrm>
+                      <a:off x="0" y="0"/>
+                      <a:ext cx="5943600" cy="3287395"/>
+                    </a:xfrm>
+                    <a:prstGeom prst="rect">
+                      <a:avLst/>
+                    </a:prstGeom>
+                  </pic:spPr>
+                </pic:pic>
+              </a:graphicData>
+            </a:graphic>
+          </wp:inline>
+        </w:drawing>
+      </w:r>
+    </w:p>
+    <w:p>
+      <w:pPr>
+        <w:jc w:val="center"/>
+      </w:pPr>
+      <w:r>
+        <w:t>vyhľadávanie</w:t>
+      </w:r>
+      <w:r>
+        <w:t xml:space="preserve"> nad </w:t>
+      </w:r>
+      <w:r>
+        <w:t>celým</w:t>
+      </w:r>
+      <w:r>
+        <w:t xml:space="preserve"> zoznamom produktov</w:t>
+      </w:r>
+    </w:p>
+    <w:p>
+      <w:pPr>
+        <w:jc w:val="center"/>
+      </w:pPr>
+    </w:p>
+    <w:p>
+      <w:pPr>
+        <w:jc w:val="center"/>
+      </w:pPr>
+      <w:r>
+        <w:rPr>
+          <w:noProof/>
+        </w:rPr>
+        <w:drawing>
+          <wp:inline distT="0" distB="0" distL="0" distR="0" wp14:anchorId="17B588FD" wp14:editId="44C31C0B">
+            <wp:extent cx="5040000" cy="2489756"/>
+            <wp:effectExtent l="19050" t="19050" r="27305" b="25400"/>
+            <wp:docPr id="1220169081" name="Picture 12" descr="A screenshot of a computer&#10;&#10;AI-generated content may be incorrect."/>
+            <wp:cNvGraphicFramePr>
+              <a:graphicFrameLocks xmlns:a="http://schemas.openxmlformats.org/drawingml/2006/main" noChangeAspect="1"/>
+            </wp:cNvGraphicFramePr>
+            <a:graphic xmlns:a="http://schemas.openxmlformats.org/drawingml/2006/main">
+              <a:graphicData uri="http://schemas.openxmlformats.org/drawingml/2006/picture">
+                <pic:pic xmlns:pic="http://schemas.openxmlformats.org/drawingml/2006/picture">
+                  <pic:nvPicPr>
+                    <pic:cNvPr id="1220169081" name="Picture 12" descr="A screenshot of a computer&#10;&#10;AI-generated content may be incorrect."/>
                     <pic:cNvPicPr>
                       <a:picLocks noChangeAspect="1" noChangeArrowheads="1"/>
                     </pic:cNvPicPr>
                   </pic:nvPicPr>
                   <pic:blipFill>
-                    <a:blip r:embed="rId21" cstate="print">
+                    <a:blip r:embed="rId22" cstate="print">
                       <a:extLst>
                         <a:ext uri="{28A0092B-C50C-407E-A947-70E740481C1C}">
                           <a14:useLocalDpi xmlns:a14="http://schemas.microsoft.com/office/drawing/2010/main" val="0"/>
@@ -3611,88 +3673,6 @@
         <w:t>vyhľadávanie</w:t>
       </w:r>
       <w:r>
-        <w:t xml:space="preserve"> nad </w:t>
-      </w:r>
-      <w:r>
-        <w:t>celým</w:t>
-      </w:r>
-      <w:r>
-        <w:t xml:space="preserve"> zoznamom produktov</w:t>
-      </w:r>
-    </w:p>
-    <w:p>
-      <w:pPr>
-        <w:jc w:val="center"/>
-      </w:pPr>
-    </w:p>
-    <w:p>
-      <w:pPr>
-        <w:jc w:val="center"/>
-      </w:pPr>
-      <w:r>
-        <w:rPr>
-          <w:noProof/>
-        </w:rPr>
-        <w:drawing>
-          <wp:inline distT="0" distB="0" distL="0" distR="0" wp14:anchorId="357620FC" wp14:editId="0FDC28EF">
-            <wp:extent cx="5040000" cy="2834462"/>
-            <wp:effectExtent l="19050" t="19050" r="27305" b="23495"/>
-            <wp:docPr id="146614824" name="Picture 13"/>
-            <wp:cNvGraphicFramePr>
-              <a:graphicFrameLocks xmlns:a="http://schemas.openxmlformats.org/drawingml/2006/main" noChangeAspect="1"/>
-            </wp:cNvGraphicFramePr>
-            <a:graphic xmlns:a="http://schemas.openxmlformats.org/drawingml/2006/main">
-              <a:graphicData uri="http://schemas.openxmlformats.org/drawingml/2006/picture">
-                <pic:pic xmlns:pic="http://schemas.openxmlformats.org/drawingml/2006/picture">
-                  <pic:nvPicPr>
-                    <pic:cNvPr id="0" name="Picture 13"/>
-                    <pic:cNvPicPr>
-                      <a:picLocks noChangeAspect="1" noChangeArrowheads="1"/>
-                    </pic:cNvPicPr>
-                  </pic:nvPicPr>
-                  <pic:blipFill>
-                    <a:blip r:embed="rId22" cstate="print">
-                      <a:extLst>
-                        <a:ext uri="{28A0092B-C50C-407E-A947-70E740481C1C}">
-                          <a14:useLocalDpi xmlns:a14="http://schemas.microsoft.com/office/drawing/2010/main" val="0"/>
-                        </a:ext>
-                      </a:extLst>
-                    </a:blip>
-                    <a:srcRect/>
-                    <a:stretch>
-                      <a:fillRect/>
-                    </a:stretch>
-                  </pic:blipFill>
-                  <pic:spPr bwMode="auto">
-                    <a:xfrm>
-                      <a:off x="0" y="0"/>
-                      <a:ext cx="5040000" cy="2834462"/>
-                    </a:xfrm>
-                    <a:prstGeom prst="rect">
-                      <a:avLst/>
-                    </a:prstGeom>
-                    <a:noFill/>
-                    <a:ln>
-                      <a:solidFill>
-                        <a:schemeClr val="tx1"/>
-                      </a:solidFill>
-                    </a:ln>
-                  </pic:spPr>
-                </pic:pic>
-              </a:graphicData>
-            </a:graphic>
-          </wp:inline>
-        </w:drawing>
-      </w:r>
-    </w:p>
-    <w:p>
-      <w:pPr>
-        <w:jc w:val="center"/>
-      </w:pPr>
-      <w:r>
-        <w:t>vyhľadávanie</w:t>
-      </w:r>
-      <w:r>
         <w:t xml:space="preserve"> </w:t>
       </w:r>
       <w:r>
@@ -3726,7 +3706,6 @@
           <w:b/>
           <w:bCs/>
         </w:rPr>
-        <w:lastRenderedPageBreak/>
         <w:t>košík</w:t>
       </w:r>
     </w:p>
@@ -4079,7 +4058,7 @@
           <w:noProof/>
         </w:rPr>
         <w:drawing>
-          <wp:inline distT="0" distB="0" distL="0" distR="0" wp14:anchorId="6A61098C" wp14:editId="2BDCD2B5">
+          <wp:inline distT="0" distB="0" distL="0" distR="0" wp14:anchorId="6A61098C" wp14:editId="7E121416">
             <wp:extent cx="4500000" cy="2549230"/>
             <wp:effectExtent l="19050" t="19050" r="15240" b="22860"/>
             <wp:docPr id="408592071" name="Picture 14"/>
@@ -4154,7 +4133,7 @@
           <w:noProof/>
         </w:rPr>
         <w:drawing>
-          <wp:inline distT="0" distB="0" distL="0" distR="0" wp14:anchorId="1C0DD3DA" wp14:editId="507B78F9">
+          <wp:inline distT="0" distB="0" distL="0" distR="0" wp14:anchorId="1C0DD3DA" wp14:editId="351B9439">
             <wp:extent cx="4500000" cy="2532874"/>
             <wp:effectExtent l="19050" t="19050" r="15240" b="20320"/>
             <wp:docPr id="1869725805" name="Picture 15"/>
@@ -4210,6 +4189,7 @@
         <w:jc w:val="center"/>
       </w:pPr>
       <w:r>
+        <w:lastRenderedPageBreak/>
         <w:t>Košík krok č.2 – doprava</w:t>
       </w:r>
     </w:p>
@@ -4375,46 +4355,25 @@
           <w:b/>
           <w:bCs/>
         </w:rPr>
+        <w:lastRenderedPageBreak/>
         <w:t>NOTE</w:t>
       </w:r>
       <w:r>
         <w:t xml:space="preserve">: </w:t>
       </w:r>
       <w:r>
-        <w:t xml:space="preserve">Keď používateľ vykúpi všetky dostupné produkty, tak daný produkt je „schovaný“ zo zoznamu produktov na stránke </w:t>
-      </w:r>
-      <w:r>
-        <w:rPr>
-          <w:b/>
-          <w:bCs/>
-        </w:rPr>
-        <w:t>„index“</w:t>
-      </w:r>
-      <w:r>
-        <w:t xml:space="preserve"> aj v </w:t>
-      </w:r>
-      <w:r>
-        <w:rPr>
-          <w:b/>
-          <w:bCs/>
-        </w:rPr>
-        <w:t>„</w:t>
+        <w:t xml:space="preserve">Keď používateľ vykúpi všetky dostupné produkty, tak </w:t>
+      </w:r>
+      <w:r>
+        <w:t xml:space="preserve">pri danom produkte je tlačidlo „pridať do košíka“ nastavené na stav </w:t>
       </w:r>
       <w:proofErr w:type="spellStart"/>
       <w:r>
-        <w:rPr>
-          <w:b/>
-          <w:bCs/>
-        </w:rPr>
-        <w:t>category</w:t>
+        <w:t>disabled</w:t>
       </w:r>
       <w:proofErr w:type="spellEnd"/>
       <w:r>
-        <w:rPr>
-          <w:b/>
-          <w:bCs/>
-        </w:rPr>
-        <w:t>“</w:t>
+        <w:t xml:space="preserve"> (používateľ nevie pridať produkt do košíka, vie produkt len prezerať)</w:t>
       </w:r>
       <w:r>
         <w:t>.</w:t>
@@ -4432,7 +4391,6 @@
           <w:b/>
           <w:bCs/>
         </w:rPr>
-        <w:lastRenderedPageBreak/>
         <w:t>prenositeľnosť košíka</w:t>
       </w:r>
       <w:r>
@@ -5137,6 +5095,68 @@
       </w:r>
     </w:p>
     <w:p>
+      <w:r>
+        <w:rPr>
+          <w:noProof/>
+        </w:rPr>
+        <w:drawing>
+          <wp:inline distT="0" distB="0" distL="0" distR="0" wp14:anchorId="2430C37E" wp14:editId="795F2741">
+            <wp:extent cx="5943600" cy="3261995"/>
+            <wp:effectExtent l="0" t="0" r="0" b="0"/>
+            <wp:docPr id="1692307686" name="Picture 1" descr="A screenshot of a computer&#10;&#10;AI-generated content may be incorrect."/>
+            <wp:cNvGraphicFramePr>
+              <a:graphicFrameLocks xmlns:a="http://schemas.openxmlformats.org/drawingml/2006/main" noChangeAspect="1"/>
+            </wp:cNvGraphicFramePr>
+            <a:graphic xmlns:a="http://schemas.openxmlformats.org/drawingml/2006/main">
+              <a:graphicData uri="http://schemas.openxmlformats.org/drawingml/2006/picture">
+                <pic:pic xmlns:pic="http://schemas.openxmlformats.org/drawingml/2006/picture">
+                  <pic:nvPicPr>
+                    <pic:cNvPr id="1692307686" name="Picture 1" descr="A screenshot of a computer&#10;&#10;AI-generated content may be incorrect."/>
+                    <pic:cNvPicPr/>
+                  </pic:nvPicPr>
+                  <pic:blipFill>
+                    <a:blip r:embed="rId30"/>
+                    <a:stretch>
+                      <a:fillRect/>
+                    </a:stretch>
+                  </pic:blipFill>
+                  <pic:spPr>
+                    <a:xfrm>
+                      <a:off x="0" y="0"/>
+                      <a:ext cx="5943600" cy="3261995"/>
+                    </a:xfrm>
+                    <a:prstGeom prst="rect">
+                      <a:avLst/>
+                    </a:prstGeom>
+                  </pic:spPr>
+                </pic:pic>
+              </a:graphicData>
+            </a:graphic>
+          </wp:inline>
+        </w:drawing>
+      </w:r>
+    </w:p>
+    <w:p>
+      <w:r>
+        <w:t>Admin m</w:t>
+      </w:r>
+      <w:r>
+        <w:t>á</w:t>
+      </w:r>
+      <w:r>
+        <w:t xml:space="preserve"> v sekcii </w:t>
+      </w:r>
+      <w:proofErr w:type="spellStart"/>
+      <w:r>
+        <w:t>account</w:t>
+      </w:r>
+      <w:proofErr w:type="spellEnd"/>
+      <w:r>
+        <w:t xml:space="preserve"> navyše dve tlačidlá „pridať produkt“ a „odstrániť produkt“</w:t>
+      </w:r>
+    </w:p>
+    <w:p/>
+    <w:p>
       <w:pPr>
         <w:spacing w:after="0"/>
         <w:jc w:val="center"/>
@@ -5158,91 +5178,6 @@
                 <pic:pic xmlns:pic="http://schemas.openxmlformats.org/drawingml/2006/picture">
                   <pic:nvPicPr>
                     <pic:cNvPr id="0" name="Picture 3"/>
-                    <pic:cNvPicPr>
-                      <a:picLocks noChangeAspect="1" noChangeArrowheads="1"/>
-                    </pic:cNvPicPr>
-                  </pic:nvPicPr>
-                  <pic:blipFill>
-                    <a:blip r:embed="rId30" cstate="print">
-                      <a:extLst>
-                        <a:ext uri="{28A0092B-C50C-407E-A947-70E740481C1C}">
-                          <a14:useLocalDpi xmlns:a14="http://schemas.microsoft.com/office/drawing/2010/main" val="0"/>
-                        </a:ext>
-                      </a:extLst>
-                    </a:blip>
-                    <a:srcRect/>
-                    <a:stretch>
-                      <a:fillRect/>
-                    </a:stretch>
-                  </pic:blipFill>
-                  <pic:spPr bwMode="auto">
-                    <a:xfrm>
-                      <a:off x="0" y="0"/>
-                      <a:ext cx="5040000" cy="2833586"/>
-                    </a:xfrm>
-                    <a:prstGeom prst="rect">
-                      <a:avLst/>
-                    </a:prstGeom>
-                    <a:noFill/>
-                    <a:ln>
-                      <a:solidFill>
-                        <a:schemeClr val="tx1"/>
-                      </a:solidFill>
-                    </a:ln>
-                  </pic:spPr>
-                </pic:pic>
-              </a:graphicData>
-            </a:graphic>
-          </wp:inline>
-        </w:drawing>
-      </w:r>
-    </w:p>
-    <w:p>
-      <w:pPr>
-        <w:jc w:val="center"/>
-      </w:pPr>
-      <w:r>
-        <w:t>Stránka</w:t>
-      </w:r>
-      <w:r>
-        <w:t xml:space="preserve"> na </w:t>
-      </w:r>
-      <w:r>
-        <w:t>zadávanie</w:t>
-      </w:r>
-      <w:r>
-        <w:t xml:space="preserve"> </w:t>
-      </w:r>
-      <w:r>
-        <w:t>informácií</w:t>
-      </w:r>
-      <w:r>
-        <w:t xml:space="preserve"> o novom produkte</w:t>
-      </w:r>
-    </w:p>
-    <w:p>
-      <w:pPr>
-        <w:spacing w:after="0"/>
-        <w:jc w:val="center"/>
-      </w:pPr>
-      <w:r>
-        <w:rPr>
-          <w:noProof/>
-        </w:rPr>
-        <w:lastRenderedPageBreak/>
-        <w:drawing>
-          <wp:inline distT="0" distB="0" distL="0" distR="0" wp14:anchorId="6C1FBD3B" wp14:editId="45E12941">
-            <wp:extent cx="5040000" cy="2833586"/>
-            <wp:effectExtent l="19050" t="19050" r="27305" b="24130"/>
-            <wp:docPr id="1561676389" name="Picture 4"/>
-            <wp:cNvGraphicFramePr>
-              <a:graphicFrameLocks xmlns:a="http://schemas.openxmlformats.org/drawingml/2006/main" noChangeAspect="1"/>
-            </wp:cNvGraphicFramePr>
-            <a:graphic xmlns:a="http://schemas.openxmlformats.org/drawingml/2006/main">
-              <a:graphicData uri="http://schemas.openxmlformats.org/drawingml/2006/picture">
-                <pic:pic xmlns:pic="http://schemas.openxmlformats.org/drawingml/2006/picture">
-                  <pic:nvPicPr>
-                    <pic:cNvPr id="0" name="Picture 4"/>
                     <pic:cNvPicPr>
                       <a:picLocks noChangeAspect="1" noChangeArrowheads="1"/>
                     </pic:cNvPicPr>
@@ -5287,16 +5222,22 @@
         <w:jc w:val="center"/>
       </w:pPr>
       <w:r>
-        <w:t>Nov</w:t>
-      </w:r>
-      <w:r>
-        <w:t>ý</w:t>
-      </w:r>
-      <w:r>
-        <w:t xml:space="preserve"> produkt sa vytvoril </w:t>
-      </w:r>
-      <w:r>
-        <w:t>správne</w:t>
+        <w:t>Stránka</w:t>
+      </w:r>
+      <w:r>
+        <w:t xml:space="preserve"> na </w:t>
+      </w:r>
+      <w:r>
+        <w:t>zadávanie</w:t>
+      </w:r>
+      <w:r>
+        <w:t xml:space="preserve"> </w:t>
+      </w:r>
+      <w:r>
+        <w:t>informácií</w:t>
+      </w:r>
+      <w:r>
+        <w:t xml:space="preserve"> o novom produkte</w:t>
       </w:r>
     </w:p>
     <w:p>
@@ -5314,10 +5255,10 @@
           <w:noProof/>
         </w:rPr>
         <w:drawing>
-          <wp:inline distT="0" distB="0" distL="0" distR="0" wp14:anchorId="49006571" wp14:editId="7DED92BF">
+          <wp:inline distT="0" distB="0" distL="0" distR="0" wp14:anchorId="6C1FBD3B" wp14:editId="45E12941">
             <wp:extent cx="5040000" cy="2833586"/>
             <wp:effectExtent l="19050" t="19050" r="27305" b="24130"/>
-            <wp:docPr id="1267995520" name="Picture 5"/>
+            <wp:docPr id="1561676389" name="Picture 4"/>
             <wp:cNvGraphicFramePr>
               <a:graphicFrameLocks xmlns:a="http://schemas.openxmlformats.org/drawingml/2006/main" noChangeAspect="1"/>
             </wp:cNvGraphicFramePr>
@@ -5325,7 +5266,7 @@
               <a:graphicData uri="http://schemas.openxmlformats.org/drawingml/2006/picture">
                 <pic:pic xmlns:pic="http://schemas.openxmlformats.org/drawingml/2006/picture">
                   <pic:nvPicPr>
-                    <pic:cNvPr id="0" name="Picture 5"/>
+                    <pic:cNvPr id="0" name="Picture 4"/>
                     <pic:cNvPicPr>
                       <a:picLocks noChangeAspect="1" noChangeArrowheads="1"/>
                     </pic:cNvPicPr>
@@ -5376,133 +5317,16 @@
         <w:t>ý</w:t>
       </w:r>
       <w:r>
-        <w:t xml:space="preserve"> produkt bol </w:t>
-      </w:r>
-      <w:r>
-        <w:t>vytvorený</w:t>
-      </w:r>
-      <w:r>
-        <w:t xml:space="preserve"> v </w:t>
-      </w:r>
-      <w:r>
-        <w:t>správnej</w:t>
-      </w:r>
-      <w:r>
-        <w:t xml:space="preserve"> </w:t>
-      </w:r>
-      <w:r>
-        <w:t>kategórií</w:t>
-      </w:r>
-      <w:r>
-        <w:t xml:space="preserve"> a so </w:t>
-      </w:r>
-      <w:r>
-        <w:t>správnymi</w:t>
-      </w:r>
-      <w:r>
-        <w:t xml:space="preserve"> tagmi (</w:t>
-      </w:r>
-      <w:r>
-        <w:t>značka</w:t>
-      </w:r>
-      <w:r>
-        <w:t>, farba..)</w:t>
-      </w:r>
-    </w:p>
-    <w:p/>
-    <w:p/>
-    <w:p/>
-    <w:p/>
-    <w:p/>
-    <w:p>
-      <w:pPr>
-        <w:numPr>
-          <w:ilvl w:val="0"/>
-          <w:numId w:val="11"/>
-        </w:numPr>
-        <w:rPr>
-          <w:b/>
-          <w:bCs/>
-        </w:rPr>
-      </w:pPr>
-      <w:r>
-        <w:rPr>
-          <w:b/>
-          <w:bCs/>
-        </w:rPr>
-        <w:lastRenderedPageBreak/>
-        <w:t>odobratie produktu</w:t>
-      </w:r>
-    </w:p>
-    <w:p>
-      <w:pPr>
-        <w:numPr>
-          <w:ilvl w:val="1"/>
-          <w:numId w:val="11"/>
-        </w:numPr>
-      </w:pPr>
-      <w:r>
-        <w:t>fyzické vymazanie obrázku</w:t>
-      </w:r>
-      <w:r>
-        <w:t xml:space="preserve"> –  </w:t>
-      </w:r>
-      <w:r>
-        <w:rPr>
-          <w:b/>
-          <w:bCs/>
-        </w:rPr>
-        <w:t>SPLNENÉ</w:t>
-      </w:r>
-      <w:r>
-        <w:t xml:space="preserve"> –</w:t>
-      </w:r>
-      <w:r>
-        <w:rPr>
-          <w:b/>
-          <w:bCs/>
-        </w:rPr>
-        <w:t xml:space="preserve"> </w:t>
-      </w:r>
-      <w:r>
-        <w:t xml:space="preserve">Pri vymazaní produktu dochádza k úprave tabuliek </w:t>
-      </w:r>
-      <w:proofErr w:type="spellStart"/>
-      <w:r>
-        <w:rPr>
-          <w:b/>
-          <w:bCs/>
-        </w:rPr>
-        <w:t>images</w:t>
-      </w:r>
-      <w:proofErr w:type="spellEnd"/>
-      <w:r>
-        <w:t xml:space="preserve">, </w:t>
-      </w:r>
-      <w:proofErr w:type="spellStart"/>
-      <w:r>
-        <w:rPr>
-          <w:b/>
-          <w:bCs/>
-        </w:rPr>
-        <w:t>product_images</w:t>
-      </w:r>
-      <w:proofErr w:type="spellEnd"/>
-      <w:r>
-        <w:t xml:space="preserve"> a </w:t>
-      </w:r>
-      <w:proofErr w:type="spellStart"/>
-      <w:r>
-        <w:rPr>
-          <w:b/>
-          <w:bCs/>
-        </w:rPr>
-        <w:t>products</w:t>
-      </w:r>
-      <w:proofErr w:type="spellEnd"/>
-      <w:r>
-        <w:t>. Dochádza teda k kompletnému vymazaniu produktu z databázy. Samotné fotografie sú taktiež fyzicky vymazané. V databáze sú uložené len odkazy / cesty k fotografiám.</w:t>
-      </w:r>
+        <w:t xml:space="preserve"> produkt sa vytvoril </w:t>
+      </w:r>
+      <w:r>
+        <w:t>správne</w:t>
+      </w:r>
+    </w:p>
+    <w:p>
+      <w:pPr>
+        <w:jc w:val="center"/>
+      </w:pPr>
     </w:p>
     <w:p>
       <w:pPr>
@@ -5513,11 +5337,12 @@
         <w:rPr>
           <w:noProof/>
         </w:rPr>
+        <w:lastRenderedPageBreak/>
         <w:drawing>
-          <wp:inline distT="0" distB="0" distL="0" distR="0" wp14:anchorId="0FF1AC26" wp14:editId="32348DB6">
-            <wp:extent cx="5040000" cy="2836818"/>
-            <wp:effectExtent l="19050" t="19050" r="27305" b="20955"/>
-            <wp:docPr id="2055223782" name="Picture 21"/>
+          <wp:inline distT="0" distB="0" distL="0" distR="0" wp14:anchorId="49006571" wp14:editId="7DED92BF">
+            <wp:extent cx="5040000" cy="2833586"/>
+            <wp:effectExtent l="19050" t="19050" r="27305" b="24130"/>
+            <wp:docPr id="1267995520" name="Picture 5"/>
             <wp:cNvGraphicFramePr>
               <a:graphicFrameLocks xmlns:a="http://schemas.openxmlformats.org/drawingml/2006/main" noChangeAspect="1"/>
             </wp:cNvGraphicFramePr>
@@ -5525,7 +5350,7 @@
               <a:graphicData uri="http://schemas.openxmlformats.org/drawingml/2006/picture">
                 <pic:pic xmlns:pic="http://schemas.openxmlformats.org/drawingml/2006/picture">
                   <pic:nvPicPr>
-                    <pic:cNvPr id="0" name="Picture 21"/>
+                    <pic:cNvPr id="0" name="Picture 5"/>
                     <pic:cNvPicPr>
                       <a:picLocks noChangeAspect="1" noChangeArrowheads="1"/>
                     </pic:cNvPicPr>
@@ -5546,7 +5371,7 @@
                   <pic:spPr bwMode="auto">
                     <a:xfrm>
                       <a:off x="0" y="0"/>
-                      <a:ext cx="5040000" cy="2836818"/>
+                      <a:ext cx="5040000" cy="2833586"/>
                     </a:xfrm>
                     <a:prstGeom prst="rect">
                       <a:avLst/>
@@ -5570,27 +5395,134 @@
         <w:jc w:val="center"/>
       </w:pPr>
       <w:r>
-        <w:t xml:space="preserve">Rozhranie na odstránenie produktov na základe </w:t>
-      </w:r>
-      <w:r>
-        <w:rPr>
-          <w:b/>
-          <w:bCs/>
-        </w:rPr>
-        <w:t>UID</w:t>
-      </w:r>
-      <w:r>
-        <w:t xml:space="preserve"> produktu. </w:t>
-      </w:r>
-      <w:r>
-        <w:rPr>
-          <w:b/>
-          <w:bCs/>
-        </w:rPr>
-        <w:t>UID</w:t>
-      </w:r>
-      <w:r>
-        <w:t xml:space="preserve"> si administrátor pozrie pri detaile produktu.</w:t>
+        <w:t>Nov</w:t>
+      </w:r>
+      <w:r>
+        <w:t>ý</w:t>
+      </w:r>
+      <w:r>
+        <w:t xml:space="preserve"> produkt bol </w:t>
+      </w:r>
+      <w:r>
+        <w:t>vytvorený</w:t>
+      </w:r>
+      <w:r>
+        <w:t xml:space="preserve"> v </w:t>
+      </w:r>
+      <w:r>
+        <w:t>správnej</w:t>
+      </w:r>
+      <w:r>
+        <w:t xml:space="preserve"> </w:t>
+      </w:r>
+      <w:r>
+        <w:t>kategórií</w:t>
+      </w:r>
+      <w:r>
+        <w:t xml:space="preserve"> a so </w:t>
+      </w:r>
+      <w:r>
+        <w:t>správnymi</w:t>
+      </w:r>
+      <w:r>
+        <w:t xml:space="preserve"> tagmi (</w:t>
+      </w:r>
+      <w:r>
+        <w:t>značka</w:t>
+      </w:r>
+      <w:r>
+        <w:t>, farba..)</w:t>
+      </w:r>
+    </w:p>
+    <w:p/>
+    <w:p/>
+    <w:p>
+      <w:pPr>
+        <w:numPr>
+          <w:ilvl w:val="0"/>
+          <w:numId w:val="11"/>
+        </w:numPr>
+        <w:rPr>
+          <w:b/>
+          <w:bCs/>
+        </w:rPr>
+      </w:pPr>
+      <w:r>
+        <w:rPr>
+          <w:b/>
+          <w:bCs/>
+        </w:rPr>
+        <w:t>odobratie produktu</w:t>
+      </w:r>
+    </w:p>
+    <w:p>
+      <w:pPr>
+        <w:numPr>
+          <w:ilvl w:val="1"/>
+          <w:numId w:val="11"/>
+        </w:numPr>
+      </w:pPr>
+      <w:r>
+        <w:t>fyzické vymazanie obrázku</w:t>
+      </w:r>
+      <w:r>
+        <w:t xml:space="preserve"> –  </w:t>
+      </w:r>
+      <w:r>
+        <w:rPr>
+          <w:b/>
+          <w:bCs/>
+        </w:rPr>
+        <w:t>SPLNENÉ</w:t>
+      </w:r>
+      <w:r>
+        <w:t xml:space="preserve"> –</w:t>
+      </w:r>
+      <w:r>
+        <w:rPr>
+          <w:b/>
+          <w:bCs/>
+        </w:rPr>
+        <w:t xml:space="preserve"> </w:t>
+      </w:r>
+      <w:r>
+        <w:t xml:space="preserve">Pri vymazaní produktu dochádza k úprave tabuliek </w:t>
+      </w:r>
+      <w:proofErr w:type="spellStart"/>
+      <w:r>
+        <w:rPr>
+          <w:b/>
+          <w:bCs/>
+        </w:rPr>
+        <w:t>images</w:t>
+      </w:r>
+      <w:proofErr w:type="spellEnd"/>
+      <w:r>
+        <w:t xml:space="preserve">, </w:t>
+      </w:r>
+      <w:proofErr w:type="spellStart"/>
+      <w:r>
+        <w:rPr>
+          <w:b/>
+          <w:bCs/>
+        </w:rPr>
+        <w:t>product_images</w:t>
+      </w:r>
+      <w:proofErr w:type="spellEnd"/>
+      <w:r>
+        <w:t xml:space="preserve"> a </w:t>
+      </w:r>
+      <w:proofErr w:type="spellStart"/>
+      <w:r>
+        <w:rPr>
+          <w:b/>
+          <w:bCs/>
+        </w:rPr>
+        <w:t>products</w:t>
+      </w:r>
+      <w:proofErr w:type="spellEnd"/>
+      <w:r>
+        <w:t>. Dochádza teda k kompletnému vymazaniu produktu z databázy. Samotné fotografie sú taktiež fyzicky vymazané. V databáze sú uložené len odkazy / cesty k fotografiám.</w:t>
       </w:r>
     </w:p>
     <w:p>
@@ -5603,10 +5535,10 @@
           <w:noProof/>
         </w:rPr>
         <w:drawing>
-          <wp:inline distT="0" distB="0" distL="0" distR="0" wp14:anchorId="34D7016C" wp14:editId="23A2A8DB">
+          <wp:inline distT="0" distB="0" distL="0" distR="0" wp14:anchorId="0FF1AC26" wp14:editId="32348DB6">
             <wp:extent cx="5040000" cy="2836818"/>
             <wp:effectExtent l="19050" t="19050" r="27305" b="20955"/>
-            <wp:docPr id="1247728341" name="Picture 22"/>
+            <wp:docPr id="2055223782" name="Picture 21"/>
             <wp:cNvGraphicFramePr>
               <a:graphicFrameLocks xmlns:a="http://schemas.openxmlformats.org/drawingml/2006/main" noChangeAspect="1"/>
             </wp:cNvGraphicFramePr>
@@ -5614,7 +5546,7 @@
               <a:graphicData uri="http://schemas.openxmlformats.org/drawingml/2006/picture">
                 <pic:pic xmlns:pic="http://schemas.openxmlformats.org/drawingml/2006/picture">
                   <pic:nvPicPr>
-                    <pic:cNvPr id="0" name="Picture 22"/>
+                    <pic:cNvPr id="0" name="Picture 21"/>
                     <pic:cNvPicPr>
                       <a:picLocks noChangeAspect="1" noChangeArrowheads="1"/>
                     </pic:cNvPicPr>
@@ -5659,7 +5591,27 @@
         <w:jc w:val="center"/>
       </w:pPr>
       <w:r>
-        <w:t>„Potvrdenie“ vymazania</w:t>
+        <w:t xml:space="preserve">Rozhranie na odstránenie produktov na základe </w:t>
+      </w:r>
+      <w:r>
+        <w:rPr>
+          <w:b/>
+          <w:bCs/>
+        </w:rPr>
+        <w:t>UID</w:t>
+      </w:r>
+      <w:r>
+        <w:t xml:space="preserve"> produktu. </w:t>
+      </w:r>
+      <w:r>
+        <w:rPr>
+          <w:b/>
+          <w:bCs/>
+        </w:rPr>
+        <w:t>UID</w:t>
+      </w:r>
+      <w:r>
+        <w:t xml:space="preserve"> si administrátor pozrie pri detaile produktu.</w:t>
       </w:r>
     </w:p>
     <w:p>
@@ -5667,6 +5619,12 @@
         <w:jc w:val="center"/>
       </w:pPr>
     </w:p>
+    <w:p>
+      <w:pPr>
+        <w:jc w:val="center"/>
+      </w:pPr>
+    </w:p>
+    <w:p/>
     <w:p>
       <w:pPr>
         <w:spacing w:after="0"/>
@@ -5676,12 +5634,11 @@
         <w:rPr>
           <w:noProof/>
         </w:rPr>
-        <w:lastRenderedPageBreak/>
         <w:drawing>
-          <wp:inline distT="0" distB="0" distL="0" distR="0" wp14:anchorId="02A13413" wp14:editId="2B0CC307">
+          <wp:inline distT="0" distB="0" distL="0" distR="0" wp14:anchorId="34D7016C" wp14:editId="23A2A8DB">
             <wp:extent cx="5040000" cy="2836818"/>
             <wp:effectExtent l="19050" t="19050" r="27305" b="20955"/>
-            <wp:docPr id="1443227554" name="Picture 23"/>
+            <wp:docPr id="1247728341" name="Picture 22"/>
             <wp:cNvGraphicFramePr>
               <a:graphicFrameLocks xmlns:a="http://schemas.openxmlformats.org/drawingml/2006/main" noChangeAspect="1"/>
             </wp:cNvGraphicFramePr>
@@ -5689,7 +5646,7 @@
               <a:graphicData uri="http://schemas.openxmlformats.org/drawingml/2006/picture">
                 <pic:pic xmlns:pic="http://schemas.openxmlformats.org/drawingml/2006/picture">
                   <pic:nvPicPr>
-                    <pic:cNvPr id="0" name="Picture 23"/>
+                    <pic:cNvPr id="0" name="Picture 22"/>
                     <pic:cNvPicPr>
                       <a:picLocks noChangeAspect="1" noChangeArrowheads="1"/>
                     </pic:cNvPicPr>
@@ -5732,6 +5689,85 @@
     <w:p>
       <w:pPr>
         <w:jc w:val="center"/>
+      </w:pPr>
+      <w:r>
+        <w:t>„Potvrdenie“ vymazania</w:t>
+      </w:r>
+    </w:p>
+    <w:p>
+      <w:pPr>
+        <w:jc w:val="center"/>
+      </w:pPr>
+    </w:p>
+    <w:p>
+      <w:pPr>
+        <w:jc w:val="center"/>
+      </w:pPr>
+    </w:p>
+    <w:p>
+      <w:pPr>
+        <w:spacing w:after="0"/>
+        <w:jc w:val="center"/>
+      </w:pPr>
+      <w:r>
+        <w:rPr>
+          <w:noProof/>
+        </w:rPr>
+        <w:drawing>
+          <wp:inline distT="0" distB="0" distL="0" distR="0" wp14:anchorId="02A13413" wp14:editId="2B0CC307">
+            <wp:extent cx="5040000" cy="2836818"/>
+            <wp:effectExtent l="19050" t="19050" r="27305" b="20955"/>
+            <wp:docPr id="1443227554" name="Picture 23"/>
+            <wp:cNvGraphicFramePr>
+              <a:graphicFrameLocks xmlns:a="http://schemas.openxmlformats.org/drawingml/2006/main" noChangeAspect="1"/>
+            </wp:cNvGraphicFramePr>
+            <a:graphic xmlns:a="http://schemas.openxmlformats.org/drawingml/2006/main">
+              <a:graphicData uri="http://schemas.openxmlformats.org/drawingml/2006/picture">
+                <pic:pic xmlns:pic="http://schemas.openxmlformats.org/drawingml/2006/picture">
+                  <pic:nvPicPr>
+                    <pic:cNvPr id="0" name="Picture 23"/>
+                    <pic:cNvPicPr>
+                      <a:picLocks noChangeAspect="1" noChangeArrowheads="1"/>
+                    </pic:cNvPicPr>
+                  </pic:nvPicPr>
+                  <pic:blipFill>
+                    <a:blip r:embed="rId36" cstate="print">
+                      <a:extLst>
+                        <a:ext uri="{28A0092B-C50C-407E-A947-70E740481C1C}">
+                          <a14:useLocalDpi xmlns:a14="http://schemas.microsoft.com/office/drawing/2010/main" val="0"/>
+                        </a:ext>
+                      </a:extLst>
+                    </a:blip>
+                    <a:srcRect/>
+                    <a:stretch>
+                      <a:fillRect/>
+                    </a:stretch>
+                  </pic:blipFill>
+                  <pic:spPr bwMode="auto">
+                    <a:xfrm>
+                      <a:off x="0" y="0"/>
+                      <a:ext cx="5040000" cy="2836818"/>
+                    </a:xfrm>
+                    <a:prstGeom prst="rect">
+                      <a:avLst/>
+                    </a:prstGeom>
+                    <a:noFill/>
+                    <a:ln>
+                      <a:solidFill>
+                        <a:schemeClr val="tx1"/>
+                      </a:solidFill>
+                    </a:ln>
+                  </pic:spPr>
+                </pic:pic>
+              </a:graphicData>
+            </a:graphic>
+          </wp:inline>
+        </w:drawing>
+      </w:r>
+    </w:p>
+    <w:p>
+      <w:pPr>
+        <w:jc w:val="center"/>
         <w:rPr>
           <w:b/>
           <w:bCs/>
@@ -5765,6 +5801,7 @@
           <w:b/>
           <w:bCs/>
         </w:rPr>
+        <w:lastRenderedPageBreak/>
         <w:t>úprava produktu</w:t>
       </w:r>
       <w:r>
@@ -5979,7 +6016,7 @@
                     </pic:cNvPicPr>
                   </pic:nvPicPr>
                   <pic:blipFill>
-                    <a:blip r:embed="rId36" cstate="print">
+                    <a:blip r:embed="rId37" cstate="print">
                       <a:extLst>
                         <a:ext uri="{28A0092B-C50C-407E-A947-70E740481C1C}">
                           <a14:useLocalDpi xmlns:a14="http://schemas.microsoft.com/office/drawing/2010/main" val="0"/>
@@ -6059,7 +6096,6 @@
         <w:rPr>
           <w:noProof/>
         </w:rPr>
-        <w:lastRenderedPageBreak/>
         <w:drawing>
           <wp:inline distT="0" distB="0" distL="0" distR="0" wp14:anchorId="6463F2CA" wp14:editId="0BF13149">
             <wp:extent cx="5040000" cy="2833586"/>
@@ -6078,7 +6114,7 @@
                     </pic:cNvPicPr>
                   </pic:nvPicPr>
                   <pic:blipFill>
-                    <a:blip r:embed="rId37" cstate="print">
+                    <a:blip r:embed="rId38" cstate="print">
                       <a:extLst>
                         <a:ext uri="{28A0092B-C50C-407E-A947-70E740481C1C}">
                           <a14:useLocalDpi xmlns:a14="http://schemas.microsoft.com/office/drawing/2010/main" val="0"/>
@@ -6130,14 +6166,6 @@
       </w:r>
     </w:p>
     <w:p/>
-    <w:p/>
-    <w:p/>
-    <w:p/>
-    <w:p/>
-    <w:p/>
-    <w:p/>
-    <w:p/>
-    <w:p/>
     <w:p>
       <w:pPr>
         <w:rPr>
@@ -6177,7 +6205,7 @@
       <w:r>
         <w:t xml:space="preserve"> + text): </w:t>
       </w:r>
-      <w:hyperlink r:id="rId38" w:history="1">
+      <w:hyperlink r:id="rId39" w:history="1">
         <w:r>
           <w:rPr>
             <w:rStyle w:val="Hyperlink"/>
@@ -6197,7 +6225,7 @@
         <w:tab/>
         <w:t xml:space="preserve">    </w:t>
       </w:r>
-      <w:hyperlink r:id="rId39" w:history="1">
+      <w:hyperlink r:id="rId40" w:history="1">
         <w:r>
           <w:rPr>
             <w:rStyle w:val="Hyperlink"/>
@@ -6212,7 +6240,7 @@
       </w:r>
     </w:p>
     <w:p>
-      <w:hyperlink r:id="rId40" w:history="1">
+      <w:hyperlink r:id="rId41" w:history="1">
         <w:r>
           <w:rPr>
             <w:rStyle w:val="Hyperlink"/>
@@ -6222,7 +6250,7 @@
       </w:hyperlink>
     </w:p>
     <w:p>
-      <w:hyperlink r:id="rId41" w:history="1">
+      <w:hyperlink r:id="rId42" w:history="1">
         <w:r>
           <w:rPr>
             <w:rStyle w:val="Hyperlink"/>
@@ -6233,7 +6261,7 @@
     </w:p>
     <w:p/>
     <w:p>
-      <w:hyperlink r:id="rId42" w:history="1">
+      <w:hyperlink r:id="rId43" w:history="1">
         <w:r>
           <w:rPr>
             <w:rStyle w:val="Hyperlink"/>
@@ -6243,7 +6271,7 @@
       </w:hyperlink>
     </w:p>
     <w:sectPr>
-      <w:headerReference w:type="default" r:id="rId43"/>
+      <w:headerReference w:type="default" r:id="rId44"/>
       <w:pgSz w:w="12240" w:h="15840"/>
       <w:pgMar w:top="1440" w:right="1440" w:bottom="1440" w:left="1440" w:header="708" w:footer="708" w:gutter="0"/>
       <w:cols w:space="708"/>
@@ -6327,8 +6355,13 @@
       <w:pStyle w:val="Header"/>
     </w:pPr>
     <w:r>
-      <w:t>Marek Fejda</w:t>
+      <w:t xml:space="preserve">Marek </w:t>
     </w:r>
+    <w:proofErr w:type="spellStart"/>
+    <w:r>
+      <w:t>Fejda</w:t>
+    </w:r>
+    <w:proofErr w:type="spellEnd"/>
   </w:p>
 </w:hdr>
 </file>

</xml_diff>